<commit_message>
chore(templates): update surat pernyataan kepemilikan template
</commit_message>
<xml_diff>
--- a/public/templates/surat_pernyataan_kepemilikan_invensi_oleh_inventor.docx
+++ b/public/templates/surat_pernyataan_kepemilikan_invensi_oleh_inventor.docx
@@ -131,6 +131,14 @@
       <w:tblPr>
         <w:tblW w:w="9214" w:type="dxa"/>
         <w:tblInd w:w="108" w:type="dxa"/>
+        <w:tblBorders>
+          <w:top w:val="single" w:sz="4" w:space="0" w:color="auto"/>
+          <w:left w:val="single" w:sz="4" w:space="0" w:color="auto"/>
+          <w:bottom w:val="single" w:sz="4" w:space="0" w:color="auto"/>
+          <w:right w:val="single" w:sz="4" w:space="0" w:color="auto"/>
+          <w:insideH w:val="single" w:sz="4" w:space="0" w:color="auto"/>
+          <w:insideV w:val="single" w:sz="4" w:space="0" w:color="auto"/>
+        </w:tblBorders>
         <w:tblLayout w:type="fixed"/>
         <w:tblLook w:val="0400" w:firstRow="0" w:lastRow="0" w:firstColumn="0" w:lastColumn="0" w:noHBand="0" w:noVBand="1"/>
       </w:tblPr>
@@ -220,7 +228,7 @@
       </w:tr>
       <w:tr>
         <w:trPr>
-          <w:trHeight w:val="2544"/>
+          <w:trHeight w:val="1421"/>
         </w:trPr>
         <w:tc>
           <w:tcPr>
@@ -350,15 +358,6 @@
               </w:rPr>
               <w:t>}</w:t>
             </w:r>
-          </w:p>
-          <w:p>
-            <w:pPr>
-              <w:rPr>
-                <w:rFonts w:ascii="Arial" w:hAnsi="Arial" w:cs="Arial"/>
-                <w:sz w:val="22"/>
-                <w:szCs w:val="22"/>
-              </w:rPr>
-            </w:pPr>
           </w:p>
           <w:p>
             <w:pPr>
@@ -428,6 +427,60 @@
                 <w:szCs w:val="22"/>
               </w:rPr>
             </w:pPr>
+            <w:proofErr w:type="spellStart"/>
+            <w:proofErr w:type="gramStart"/>
+            <w:r>
+              <w:rPr>
+                <w:rFonts w:ascii="Arial" w:hAnsi="Arial" w:cs="Arial"/>
+                <w:sz w:val="22"/>
+                <w:szCs w:val="22"/>
+              </w:rPr>
+              <w:t>Kewarganegaraan</w:t>
+            </w:r>
+            <w:proofErr w:type="spellEnd"/>
+            <w:r>
+              <w:rPr>
+                <w:rFonts w:ascii="Arial" w:hAnsi="Arial" w:cs="Arial"/>
+                <w:sz w:val="22"/>
+                <w:szCs w:val="22"/>
+              </w:rPr>
+              <w:t xml:space="preserve"> :</w:t>
+            </w:r>
+            <w:proofErr w:type="gramEnd"/>
+            <w:r>
+              <w:rPr>
+                <w:rFonts w:ascii="Arial" w:hAnsi="Arial" w:cs="Arial"/>
+                <w:sz w:val="22"/>
+                <w:szCs w:val="22"/>
+              </w:rPr>
+              <w:t xml:space="preserve"> ${</w:t>
+            </w:r>
+            <w:proofErr w:type="spellStart"/>
+            <w:r>
+              <w:rPr>
+                <w:rFonts w:ascii="Arial" w:hAnsi="Arial" w:cs="Arial"/>
+                <w:sz w:val="22"/>
+                <w:szCs w:val="22"/>
+              </w:rPr>
+              <w:t>inventor_</w:t>
+            </w:r>
+            <w:r>
+              <w:rPr>
+                <w:rFonts w:ascii="Arial" w:hAnsi="Arial" w:cs="Arial"/>
+                <w:sz w:val="22"/>
+                <w:szCs w:val="22"/>
+              </w:rPr>
+              <w:t>kewarganegaraan</w:t>
+            </w:r>
+            <w:proofErr w:type="spellEnd"/>
+            <w:r>
+              <w:rPr>
+                <w:rFonts w:ascii="Arial" w:hAnsi="Arial" w:cs="Arial"/>
+                <w:sz w:val="22"/>
+                <w:szCs w:val="22"/>
+              </w:rPr>
+              <w:t>}</w:t>
+            </w:r>
           </w:p>
           <w:p>
             <w:pPr>
@@ -452,92 +505,6 @@
                 <w:sz w:val="22"/>
                 <w:szCs w:val="22"/>
               </w:rPr>
-              <w:t>Kewarganegaraan</w:t>
-            </w:r>
-            <w:proofErr w:type="spellEnd"/>
-            <w:r>
-              <w:rPr>
-                <w:rFonts w:ascii="Arial" w:hAnsi="Arial" w:cs="Arial"/>
-                <w:sz w:val="22"/>
-                <w:szCs w:val="22"/>
-              </w:rPr>
-              <w:t xml:space="preserve"> :</w:t>
-            </w:r>
-            <w:proofErr w:type="gramEnd"/>
-            <w:r>
-              <w:rPr>
-                <w:rFonts w:ascii="Arial" w:hAnsi="Arial" w:cs="Arial"/>
-                <w:sz w:val="22"/>
-                <w:szCs w:val="22"/>
-              </w:rPr>
-              <w:t xml:space="preserve"> ${</w:t>
-            </w:r>
-            <w:proofErr w:type="spellStart"/>
-            <w:r>
-              <w:rPr>
-                <w:rFonts w:ascii="Arial" w:hAnsi="Arial" w:cs="Arial"/>
-                <w:sz w:val="22"/>
-                <w:szCs w:val="22"/>
-              </w:rPr>
-              <w:t>inventor_</w:t>
-            </w:r>
-            <w:r>
-              <w:rPr>
-                <w:rFonts w:ascii="Arial" w:hAnsi="Arial" w:cs="Arial"/>
-                <w:sz w:val="22"/>
-                <w:szCs w:val="22"/>
-              </w:rPr>
-              <w:t>kewarganegaraan</w:t>
-            </w:r>
-            <w:proofErr w:type="spellEnd"/>
-            <w:r>
-              <w:rPr>
-                <w:rFonts w:ascii="Arial" w:hAnsi="Arial" w:cs="Arial"/>
-                <w:sz w:val="22"/>
-                <w:szCs w:val="22"/>
-              </w:rPr>
-              <w:t>}</w:t>
-            </w:r>
-          </w:p>
-          <w:p>
-            <w:pPr>
-              <w:pBdr>
-                <w:top w:val="nil"/>
-                <w:left w:val="nil"/>
-                <w:bottom w:val="nil"/>
-                <w:right w:val="nil"/>
-                <w:between w:val="nil"/>
-              </w:pBdr>
-              <w:rPr>
-                <w:rFonts w:ascii="Arial" w:hAnsi="Arial" w:cs="Arial"/>
-                <w:sz w:val="22"/>
-                <w:szCs w:val="22"/>
-              </w:rPr>
-            </w:pPr>
-          </w:p>
-          <w:p>
-            <w:pPr>
-              <w:pBdr>
-                <w:top w:val="nil"/>
-                <w:left w:val="nil"/>
-                <w:bottom w:val="nil"/>
-                <w:right w:val="nil"/>
-                <w:between w:val="nil"/>
-              </w:pBdr>
-              <w:rPr>
-                <w:rFonts w:ascii="Arial" w:hAnsi="Arial" w:cs="Arial"/>
-                <w:sz w:val="22"/>
-                <w:szCs w:val="22"/>
-              </w:rPr>
-            </w:pPr>
-            <w:proofErr w:type="spellStart"/>
-            <w:proofErr w:type="gramStart"/>
-            <w:r>
-              <w:rPr>
-                <w:rFonts w:ascii="Arial" w:hAnsi="Arial" w:cs="Arial"/>
-                <w:sz w:val="22"/>
-                <w:szCs w:val="22"/>
-              </w:rPr>
               <w:t>No.HP</w:t>
             </w:r>
             <w:proofErr w:type="spellEnd"/>
@@ -622,11 +589,22 @@
       <w:r>
         <w:rPr>
           <w:rFonts w:ascii="Arial" w:hAnsi="Arial" w:cs="Arial"/>
+          <w:b/>
+          <w:bCs/>
           <w:sz w:val="22"/>
           <w:szCs w:val="22"/>
           <w:lang w:val="id-ID"/>
         </w:rPr>
-        <w:t xml:space="preserve">${paten_title} </w:t>
+        <w:t>${paten_title}</w:t>
+      </w:r>
+      <w:r>
+        <w:rPr>
+          <w:rFonts w:ascii="Arial" w:hAnsi="Arial" w:cs="Arial"/>
+          <w:sz w:val="22"/>
+          <w:szCs w:val="22"/>
+          <w:lang w:val="id-ID"/>
+        </w:rPr>
+        <w:t xml:space="preserve"> </w:t>
       </w:r>
       <w:r>
         <w:rPr>
@@ -874,19 +852,31 @@
               <w:ind w:right="4"/>
               <w:rPr>
                 <w:rFonts w:ascii="Arial" w:hAnsi="Arial" w:cs="Arial"/>
-                <w:sz w:val="22"/>
-                <w:szCs w:val="22"/>
+                <w:color w:val="EE0000"/>
+                <w:sz w:val="16"/>
+                <w:szCs w:val="16"/>
                 <w:lang w:val="id-ID"/>
               </w:rPr>
             </w:pPr>
             <w:r>
               <w:rPr>
                 <w:rFonts w:ascii="Arial" w:hAnsi="Arial" w:cs="Arial"/>
+                <w:color w:val="EE0000"/>
                 <w:sz w:val="22"/>
                 <w:szCs w:val="22"/>
                 <w:lang w:val="id-ID"/>
               </w:rPr>
-              <w:t xml:space="preserve">    ${materai_kiri}</w:t>
+              <w:t xml:space="preserve">    </w:t>
+            </w:r>
+            <w:r>
+              <w:rPr>
+                <w:rFonts w:ascii="Arial" w:hAnsi="Arial" w:cs="Arial"/>
+                <w:color w:val="EE0000"/>
+                <w:sz w:val="16"/>
+                <w:szCs w:val="16"/>
+                <w:lang w:val="id-ID"/>
+              </w:rPr>
+              <w:t>${materai_kiri}</w:t>
             </w:r>
           </w:p>
           <w:p>
@@ -2123,7 +2113,6 @@
     <w:uiPriority w:val="99"/>
     <w:semiHidden/>
     <w:unhideWhenUsed/>
-    <w:qFormat/>
     <w:tblPr>
       <w:tblInd w:w="0" w:type="dxa"/>
       <w:tblCellMar>

</xml_diff>

<commit_message>
feat : add 1 enter below tthe table
</commit_message>
<xml_diff>
--- a/public/templates/surat_pernyataan_kepemilikan_invensi_oleh_inventor.docx
+++ b/public/templates/surat_pernyataan_kepemilikan_invensi_oleh_inventor.docx
@@ -547,6 +547,19 @@
         </w:tc>
       </w:tr>
     </w:tbl>
+    <w:p>
+      <w:pPr>
+        <w:suppressLineNumbers/>
+        <w:spacing w:line="276" w:lineRule="auto"/>
+        <w:jc w:val="both"/>
+        <w:rPr>
+          <w:rFonts w:ascii="Arial" w:hAnsi="Arial" w:cs="Arial"/>
+          <w:sz w:val="22"/>
+          <w:szCs w:val="22"/>
+          <w:lang w:val="id-ID"/>
+        </w:rPr>
+      </w:pPr>
+    </w:p>
     <w:p>
       <w:pPr>
         <w:suppressLineNumbers/>

</xml_diff>